<commit_message>
Most of heaps done
</commit_message>
<xml_diff>
--- a/Labs/Lab2/Heaps and Others.docx
+++ b/Labs/Lab2/Heaps and Others.docx
@@ -3,8 +3,1153 @@
 <w:document xmlns:wpc="http://schemas.microsoft.com/office/word/2010/wordprocessingCanvas" xmlns:cx="http://schemas.microsoft.com/office/drawing/2014/chartex" xmlns:cx1="http://schemas.microsoft.com/office/drawing/2015/9/8/chartex" xmlns:cx2="http://schemas.microsoft.com/office/drawing/2015/10/21/chartex" xmlns:cx3="http://schemas.microsoft.com/office/drawing/2016/5/9/chartex" xmlns:cx4="http://schemas.microsoft.com/office/drawing/2016/5/10/chartex" xmlns:cx5="http://schemas.microsoft.com/office/drawing/2016/5/11/chartex" xmlns:cx6="http://schemas.microsoft.com/office/drawing/2016/5/12/chartex" xmlns:cx7="http://schemas.microsoft.com/office/drawing/2016/5/13/chartex" xmlns:cx8="http://schemas.microsoft.com/office/drawing/2016/5/14/chartex" xmlns:mc="http://schemas.openxmlformats.org/markup-compatibility/2006" xmlns:aink="http://schemas.microsoft.com/office/drawing/2016/ink" xmlns:am3d="http://schemas.microsoft.com/office/drawing/2017/model3d" xmlns:o="urn:schemas-microsoft-com:office:office" xmlns:r="http://schemas.openxmlformats.org/officeDocument/2006/relationships" xmlns:m="http://schemas.openxmlformats.org/officeDocument/2006/math" xmlns:v="urn:schemas-microsoft-com:vml" xmlns:wp14="http://schemas.microsoft.com/office/word/2010/wordprocessingDrawing" xmlns:wp="http://schemas.openxmlformats.org/drawingml/2006/wordprocessingDrawing" xmlns:w10="urn:schemas-microsoft-com:office:word" xmlns:w="http://schemas.openxmlformats.org/wordprocessingml/2006/main" xmlns:w14="http://schemas.microsoft.com/office/word/2010/wordml" xmlns:w15="http://schemas.microsoft.com/office/word/2012/wordml" xmlns:w16cid="http://schemas.microsoft.com/office/word/2016/wordml/cid" xmlns:w16se="http://schemas.microsoft.com/office/word/2015/wordml/symex" xmlns:wpg="http://schemas.microsoft.com/office/word/2010/wordprocessingGroup" xmlns:wpi="http://schemas.microsoft.com/office/word/2010/wordprocessingInk" xmlns:wne="http://schemas.microsoft.com/office/word/2006/wordml" xmlns:wps="http://schemas.microsoft.com/office/word/2010/wordprocessingShape" mc:Ignorable="w14 w15 w16se w16cid wp14">
   <w:body>
     <w:p>
-      <w:bookmarkStart w:id="0" w:name="_GoBack"/>
-      <w:bookmarkEnd w:id="0"/>
+      <w:pPr>
+        <w:pStyle w:val="Title"/>
+      </w:pPr>
+      <w:r>
+        <w:t>Heaps and ?????</w:t>
+      </w:r>
+    </w:p>
+    <w:p>
+      <w:pPr>
+        <w:pStyle w:val="Heading1"/>
+      </w:pPr>
+      <w:r>
+        <w:t>Heaps</w:t>
+      </w:r>
+    </w:p>
+    <w:p>
+      <w:r>
+        <w:t>If you were here last session you w</w:t>
+      </w:r>
+      <w:r>
+        <w:t xml:space="preserve">ill hopefully remember learning about priority queues. Today we will start out with diving a bit further into it by investigating Heaps. </w:t>
+      </w:r>
+    </w:p>
+    <w:p>
+      <w:r>
+        <w:t>Heaps are a data structure that uses binary trees to implement a priority queue. So before we start on Heaps lets learn a bit about trees.</w:t>
+      </w:r>
+    </w:p>
+    <w:p>
+      <w:pPr>
+        <w:pStyle w:val="Heading2"/>
+      </w:pPr>
+      <w:r>
+        <w:t>Trees</w:t>
+      </w:r>
+    </w:p>
+    <w:p>
+      <w:r>
+        <w:t xml:space="preserve">So a tree, as you hopefully know already, are a collection of connected nodes with a designated root. </w:t>
+      </w:r>
+    </w:p>
+    <w:p>
+      <w:pPr>
+        <w:pStyle w:val="Heading3"/>
+      </w:pPr>
+      <w:r>
+        <w:t>Terminology</w:t>
+      </w:r>
+    </w:p>
+    <w:p>
+      <w:r>
+        <w:t>Degree</w:t>
+      </w:r>
+      <w:r>
+        <w:t xml:space="preserve"> of a node</w:t>
+      </w:r>
+      <w:r>
+        <w:t xml:space="preserve"> – The degree of a node is the number of children the node has</w:t>
+      </w:r>
+      <w:r>
+        <w:t xml:space="preserve">. </w:t>
+      </w:r>
+    </w:p>
+    <w:p>
+      <w:r>
+        <w:t>Degree of a tree – The maximum degree of all the nodes in the tree.</w:t>
+      </w:r>
+    </w:p>
+    <w:p>
+      <w:r>
+        <w:t>Leaf – Nodes that have a degree of 0, if a node is not a leaf it is called nonterminal.</w:t>
+      </w:r>
+    </w:p>
+    <w:p>
+      <w:r>
+        <w:t>Sibling – Nodes with the same parent node.</w:t>
+      </w:r>
+    </w:p>
+    <w:p>
+      <w:r>
+        <w:t>Level – The level of the a node is the number of generation you have to go up to get to the root</w:t>
+      </w:r>
+    </w:p>
+    <w:p>
+      <w:r>
+        <w:t>Height – The height of a tree is the maximum level of any node in the tree</w:t>
+      </w:r>
+    </w:p>
+    <w:p>
+      <w:r>
+        <w:t>Forest – Set of disjoint trees.</w:t>
+      </w:r>
+    </w:p>
+    <w:p/>
+    <w:p>
+      <w:pPr>
+        <w:pStyle w:val="Heading3"/>
+      </w:pPr>
+      <w:r>
+        <w:t>Representing trees</w:t>
+      </w:r>
+    </w:p>
+    <w:p>
+      <w:r>
+        <w:t>Now we have the terminology out of the way how do we represent the tree in memory. There are two main ways of storing the tree:</w:t>
+      </w:r>
+    </w:p>
+    <w:p>
+      <w:r>
+        <w:t xml:space="preserve">Link lists – A linked list is a data structure which in this case store </w:t>
+      </w:r>
+      <w:r>
+        <w:t>x + 1</w:t>
+      </w:r>
+      <w:r>
+        <w:t xml:space="preserve"> things, the value of the node</w:t>
+      </w:r>
+      <w:r>
+        <w:t xml:space="preserve"> and the memory locations of x child </w:t>
+      </w:r>
+      <w:r>
+        <w:t>nodes.</w:t>
+      </w:r>
+      <w:r>
+        <w:t xml:space="preserve"> (Draw diagram).</w:t>
+      </w:r>
+    </w:p>
+    <w:p>
+      <w:r>
+        <w:t xml:space="preserve">Linear Array – This is just a normal </w:t>
+      </w:r>
+      <w:r>
+        <w:t>array;</w:t>
+      </w:r>
+      <w:r>
+        <w:t xml:space="preserve"> the root node would be stored at index 0 but is said to be at position 1. The child nodes location is calculated by using the equation:</w:t>
+      </w:r>
+    </w:p>
+    <w:p>
+      <w:pPr>
+        <w:rPr>
+          <w:rFonts w:eastAsiaTheme="minorEastAsia"/>
+        </w:rPr>
+      </w:pPr>
+      <m:oMathPara>
+        <m:oMath>
+          <m:sSub>
+            <m:sSubPr>
+              <m:ctrlPr>
+                <w:rPr>
+                  <w:rFonts w:ascii="Cambria Math" w:hAnsi="Cambria Math"/>
+                  <w:i/>
+                </w:rPr>
+              </m:ctrlPr>
+            </m:sSubPr>
+            <m:e>
+              <m:r>
+                <w:rPr>
+                  <w:rFonts w:ascii="Cambria Math" w:hAnsi="Cambria Math"/>
+                </w:rPr>
+                <m:t>C</m:t>
+              </m:r>
+            </m:e>
+            <m:sub>
+              <m:r>
+                <w:rPr>
+                  <w:rFonts w:ascii="Cambria Math" w:hAnsi="Cambria Math"/>
+                </w:rPr>
+                <m:t>x</m:t>
+              </m:r>
+            </m:sub>
+          </m:sSub>
+          <m:r>
+            <w:rPr>
+              <w:rFonts w:ascii="Cambria Math" w:hAnsi="Cambria Math"/>
+            </w:rPr>
+            <m:t>=</m:t>
+          </m:r>
+          <m:r>
+            <w:rPr>
+              <w:rFonts w:ascii="Cambria Math" w:hAnsi="Cambria Math"/>
+            </w:rPr>
+            <m:t>n</m:t>
+          </m:r>
+          <m:r>
+            <w:rPr>
+              <w:rFonts w:ascii="Cambria Math" w:hAnsi="Cambria Math"/>
+            </w:rPr>
+            <m:t>*p+x</m:t>
+          </m:r>
+        </m:oMath>
+      </m:oMathPara>
+    </w:p>
+    <w:p>
+      <w:pPr>
+        <w:rPr>
+          <w:rFonts w:eastAsiaTheme="minorEastAsia"/>
+        </w:rPr>
+      </w:pPr>
+      <w:r>
+        <w:rPr>
+          <w:rFonts w:eastAsiaTheme="minorEastAsia"/>
+        </w:rPr>
+        <w:t xml:space="preserve">For </w:t>
+      </w:r>
+      <m:oMath>
+        <m:r>
+          <w:rPr>
+            <w:rFonts w:ascii="Cambria Math" w:eastAsiaTheme="minorEastAsia" w:hAnsi="Cambria Math"/>
+          </w:rPr>
+          <m:t>x=1, 2, 3…n</m:t>
+        </m:r>
+      </m:oMath>
+      <w:r>
+        <w:rPr>
+          <w:rFonts w:eastAsiaTheme="minorEastAsia"/>
+        </w:rPr>
+        <w:t xml:space="preserve">, where </w:t>
+      </w:r>
+      <m:oMath>
+        <m:r>
+          <w:rPr>
+            <w:rFonts w:ascii="Cambria Math" w:eastAsiaTheme="minorEastAsia" w:hAnsi="Cambria Math"/>
+          </w:rPr>
+          <m:t>n</m:t>
+        </m:r>
+      </m:oMath>
+      <w:r>
+        <w:rPr>
+          <w:rFonts w:eastAsiaTheme="minorEastAsia"/>
+        </w:rPr>
+        <w:t xml:space="preserve"> is the number of children,  </w:t>
+      </w:r>
+      <m:oMath>
+        <m:sSub>
+          <m:sSubPr>
+            <m:ctrlPr>
+              <w:rPr>
+                <w:rFonts w:ascii="Cambria Math" w:eastAsiaTheme="minorEastAsia" w:hAnsi="Cambria Math"/>
+                <w:i/>
+              </w:rPr>
+            </m:ctrlPr>
+          </m:sSubPr>
+          <m:e>
+            <m:r>
+              <w:rPr>
+                <w:rFonts w:ascii="Cambria Math" w:eastAsiaTheme="minorEastAsia" w:hAnsi="Cambria Math"/>
+              </w:rPr>
+              <m:t>C</m:t>
+            </m:r>
+          </m:e>
+          <m:sub>
+            <m:r>
+              <w:rPr>
+                <w:rFonts w:ascii="Cambria Math" w:eastAsiaTheme="minorEastAsia" w:hAnsi="Cambria Math"/>
+              </w:rPr>
+              <m:t>x</m:t>
+            </m:r>
+          </m:sub>
+        </m:sSub>
+      </m:oMath>
+      <w:r>
+        <w:rPr>
+          <w:rFonts w:eastAsiaTheme="minorEastAsia"/>
+        </w:rPr>
+        <w:t xml:space="preserve"> is the child node position, </w:t>
+      </w:r>
+      <m:oMath>
+        <m:r>
+          <w:rPr>
+            <w:rFonts w:ascii="Cambria Math" w:eastAsiaTheme="minorEastAsia" w:hAnsi="Cambria Math"/>
+          </w:rPr>
+          <m:t>p</m:t>
+        </m:r>
+      </m:oMath>
+      <w:r>
+        <w:rPr>
+          <w:rFonts w:eastAsiaTheme="minorEastAsia"/>
+        </w:rPr>
+        <w:t xml:space="preserve"> is the </w:t>
+      </w:r>
+      <w:r>
+        <w:rPr>
+          <w:rFonts w:eastAsiaTheme="minorEastAsia"/>
+        </w:rPr>
+        <w:t>parent’s</w:t>
+      </w:r>
+      <w:r>
+        <w:rPr>
+          <w:rFonts w:eastAsiaTheme="minorEastAsia"/>
+        </w:rPr>
+        <w:t xml:space="preserve"> position.</w:t>
+      </w:r>
+    </w:p>
+    <w:p>
+      <w:pPr>
+        <w:rPr>
+          <w:rFonts w:eastAsiaTheme="minorEastAsia"/>
+        </w:rPr>
+      </w:pPr>
+      <w:r>
+        <w:rPr>
+          <w:rFonts w:eastAsiaTheme="minorEastAsia"/>
+        </w:rPr>
+        <w:t>This means if we have a 3 children to a node, and we want to find the location of the children to the root node, all we do is:</w:t>
+      </w:r>
+    </w:p>
+    <w:p>
+      <w:pPr>
+        <w:rPr>
+          <w:rFonts w:eastAsiaTheme="minorEastAsia"/>
+        </w:rPr>
+      </w:pPr>
+      <m:oMathPara>
+        <m:oMath>
+          <m:sSub>
+            <m:sSubPr>
+              <m:ctrlPr>
+                <w:rPr>
+                  <w:rFonts w:ascii="Cambria Math" w:eastAsiaTheme="minorEastAsia" w:hAnsi="Cambria Math"/>
+                  <w:i/>
+                </w:rPr>
+              </m:ctrlPr>
+            </m:sSubPr>
+            <m:e>
+              <m:r>
+                <w:rPr>
+                  <w:rFonts w:ascii="Cambria Math" w:eastAsiaTheme="minorEastAsia" w:hAnsi="Cambria Math"/>
+                </w:rPr>
+                <m:t>C</m:t>
+              </m:r>
+            </m:e>
+            <m:sub>
+              <m:r>
+                <w:rPr>
+                  <w:rFonts w:ascii="Cambria Math" w:eastAsiaTheme="minorEastAsia" w:hAnsi="Cambria Math"/>
+                </w:rPr>
+                <m:t>x</m:t>
+              </m:r>
+            </m:sub>
+          </m:sSub>
+          <m:r>
+            <w:rPr>
+              <w:rFonts w:ascii="Cambria Math" w:eastAsiaTheme="minorEastAsia" w:hAnsi="Cambria Math"/>
+            </w:rPr>
+            <m:t>=</m:t>
+          </m:r>
+          <m:r>
+            <w:rPr>
+              <w:rFonts w:ascii="Cambria Math" w:eastAsiaTheme="minorEastAsia" w:hAnsi="Cambria Math"/>
+            </w:rPr>
+            <m:t>3</m:t>
+          </m:r>
+          <m:r>
+            <w:rPr>
+              <w:rFonts w:ascii="Cambria Math" w:eastAsiaTheme="minorEastAsia" w:hAnsi="Cambria Math"/>
+            </w:rPr>
+            <m:t>*1+x</m:t>
+          </m:r>
+        </m:oMath>
+      </m:oMathPara>
+    </w:p>
+    <w:p>
+      <w:pPr>
+        <w:rPr>
+          <w:rFonts w:eastAsiaTheme="minorEastAsia"/>
+        </w:rPr>
+      </w:pPr>
+      <m:oMathPara>
+        <m:oMath>
+          <m:sSub>
+            <m:sSubPr>
+              <m:ctrlPr>
+                <w:rPr>
+                  <w:rFonts w:ascii="Cambria Math" w:eastAsiaTheme="minorEastAsia" w:hAnsi="Cambria Math"/>
+                  <w:i/>
+                </w:rPr>
+              </m:ctrlPr>
+            </m:sSubPr>
+            <m:e>
+              <m:r>
+                <w:rPr>
+                  <w:rFonts w:ascii="Cambria Math" w:eastAsiaTheme="minorEastAsia" w:hAnsi="Cambria Math"/>
+                </w:rPr>
+                <m:t>C</m:t>
+              </m:r>
+            </m:e>
+            <m:sub>
+              <m:r>
+                <w:rPr>
+                  <w:rFonts w:ascii="Cambria Math" w:eastAsiaTheme="minorEastAsia" w:hAnsi="Cambria Math"/>
+                </w:rPr>
+                <m:t>0</m:t>
+              </m:r>
+            </m:sub>
+          </m:sSub>
+          <m:r>
+            <w:rPr>
+              <w:rFonts w:ascii="Cambria Math" w:eastAsiaTheme="minorEastAsia" w:hAnsi="Cambria Math"/>
+            </w:rPr>
+            <m:t xml:space="preserve">= </m:t>
+          </m:r>
+          <m:r>
+            <w:rPr>
+              <w:rFonts w:ascii="Cambria Math" w:eastAsiaTheme="minorEastAsia" w:hAnsi="Cambria Math"/>
+            </w:rPr>
+            <m:t>3</m:t>
+          </m:r>
+          <m:r>
+            <w:rPr>
+              <w:rFonts w:ascii="Cambria Math" w:eastAsiaTheme="minorEastAsia" w:hAnsi="Cambria Math"/>
+            </w:rPr>
+            <m:t>*1+0=</m:t>
+          </m:r>
+          <m:r>
+            <w:rPr>
+              <w:rFonts w:ascii="Cambria Math" w:eastAsiaTheme="minorEastAsia" w:hAnsi="Cambria Math"/>
+            </w:rPr>
+            <m:t>3</m:t>
+          </m:r>
+        </m:oMath>
+      </m:oMathPara>
+    </w:p>
+    <w:p>
+      <w:pPr>
+        <w:rPr>
+          <w:rFonts w:eastAsiaTheme="minorEastAsia"/>
+        </w:rPr>
+      </w:pPr>
+      <m:oMathPara>
+        <m:oMath>
+          <m:sSub>
+            <m:sSubPr>
+              <m:ctrlPr>
+                <w:rPr>
+                  <w:rFonts w:ascii="Cambria Math" w:eastAsiaTheme="minorEastAsia" w:hAnsi="Cambria Math"/>
+                  <w:i/>
+                </w:rPr>
+              </m:ctrlPr>
+            </m:sSubPr>
+            <m:e>
+              <m:r>
+                <w:rPr>
+                  <w:rFonts w:ascii="Cambria Math" w:eastAsiaTheme="minorEastAsia" w:hAnsi="Cambria Math"/>
+                </w:rPr>
+                <m:t>C</m:t>
+              </m:r>
+            </m:e>
+            <m:sub>
+              <m:r>
+                <w:rPr>
+                  <w:rFonts w:ascii="Cambria Math" w:eastAsiaTheme="minorEastAsia" w:hAnsi="Cambria Math"/>
+                </w:rPr>
+                <m:t>1</m:t>
+              </m:r>
+            </m:sub>
+          </m:sSub>
+          <m:r>
+            <w:rPr>
+              <w:rFonts w:ascii="Cambria Math" w:eastAsiaTheme="minorEastAsia" w:hAnsi="Cambria Math"/>
+            </w:rPr>
+            <m:t>=</m:t>
+          </m:r>
+          <m:r>
+            <w:rPr>
+              <w:rFonts w:ascii="Cambria Math" w:eastAsiaTheme="minorEastAsia" w:hAnsi="Cambria Math"/>
+            </w:rPr>
+            <m:t>3</m:t>
+          </m:r>
+          <m:r>
+            <w:rPr>
+              <w:rFonts w:ascii="Cambria Math" w:eastAsiaTheme="minorEastAsia" w:hAnsi="Cambria Math"/>
+            </w:rPr>
+            <m:t>*1+1=</m:t>
+          </m:r>
+          <m:r>
+            <w:rPr>
+              <w:rFonts w:ascii="Cambria Math" w:eastAsiaTheme="minorEastAsia" w:hAnsi="Cambria Math"/>
+            </w:rPr>
+            <m:t>4</m:t>
+          </m:r>
+        </m:oMath>
+      </m:oMathPara>
+    </w:p>
+    <w:p>
+      <w:pPr>
+        <w:rPr>
+          <w:rFonts w:eastAsiaTheme="minorEastAsia"/>
+        </w:rPr>
+      </w:pPr>
+      <m:oMathPara>
+        <m:oMath>
+          <m:sSub>
+            <m:sSubPr>
+              <m:ctrlPr>
+                <w:rPr>
+                  <w:rFonts w:ascii="Cambria Math" w:eastAsiaTheme="minorEastAsia" w:hAnsi="Cambria Math"/>
+                  <w:i/>
+                </w:rPr>
+              </m:ctrlPr>
+            </m:sSubPr>
+            <m:e>
+              <m:r>
+                <w:rPr>
+                  <w:rFonts w:ascii="Cambria Math" w:eastAsiaTheme="minorEastAsia" w:hAnsi="Cambria Math"/>
+                </w:rPr>
+                <m:t>C</m:t>
+              </m:r>
+            </m:e>
+            <m:sub>
+              <m:r>
+                <w:rPr>
+                  <w:rFonts w:ascii="Cambria Math" w:eastAsiaTheme="minorEastAsia" w:hAnsi="Cambria Math"/>
+                </w:rPr>
+                <m:t>2</m:t>
+              </m:r>
+            </m:sub>
+          </m:sSub>
+          <m:r>
+            <w:rPr>
+              <w:rFonts w:ascii="Cambria Math" w:eastAsiaTheme="minorEastAsia" w:hAnsi="Cambria Math"/>
+            </w:rPr>
+            <m:t>=</m:t>
+          </m:r>
+          <m:r>
+            <w:rPr>
+              <w:rFonts w:ascii="Cambria Math" w:eastAsiaTheme="minorEastAsia" w:hAnsi="Cambria Math"/>
+            </w:rPr>
+            <m:t>3</m:t>
+          </m:r>
+          <m:r>
+            <w:rPr>
+              <w:rFonts w:ascii="Cambria Math" w:eastAsiaTheme="minorEastAsia" w:hAnsi="Cambria Math"/>
+            </w:rPr>
+            <m:t>*1+2=</m:t>
+          </m:r>
+          <m:r>
+            <w:rPr>
+              <w:rFonts w:ascii="Cambria Math" w:eastAsiaTheme="minorEastAsia" w:hAnsi="Cambria Math"/>
+            </w:rPr>
+            <m:t>5</m:t>
+          </m:r>
+        </m:oMath>
+      </m:oMathPara>
+    </w:p>
+    <w:p>
+      <w:pPr>
+        <w:rPr>
+          <w:rFonts w:eastAsiaTheme="minorEastAsia"/>
+        </w:rPr>
+      </w:pPr>
+      <w:r>
+        <w:rPr>
+          <w:rFonts w:eastAsiaTheme="minorEastAsia"/>
+        </w:rPr>
+        <w:lastRenderedPageBreak/>
+        <w:t>Then if you want to find the children of those children just repeat this process with one of the children as the parent nodes.</w:t>
+      </w:r>
+    </w:p>
+    <w:p>
+      <w:pPr>
+        <w:rPr>
+          <w:rFonts w:eastAsiaTheme="minorEastAsia"/>
+        </w:rPr>
+      </w:pPr>
+      <w:r>
+        <w:rPr>
+          <w:rFonts w:eastAsiaTheme="minorEastAsia"/>
+        </w:rPr>
+        <w:t xml:space="preserve">An important point here is that all nodes must have less than or equal to </w:t>
+      </w:r>
+      <m:oMath>
+        <m:r>
+          <w:rPr>
+            <w:rFonts w:ascii="Cambria Math" w:eastAsiaTheme="minorEastAsia" w:hAnsi="Cambria Math"/>
+          </w:rPr>
+          <m:t>n</m:t>
+        </m:r>
+      </m:oMath>
+      <w:r>
+        <w:rPr>
+          <w:rFonts w:eastAsiaTheme="minorEastAsia"/>
+        </w:rPr>
+        <w:t xml:space="preserve"> children. </w:t>
+      </w:r>
+    </w:p>
+    <w:p>
+      <w:pPr>
+        <w:rPr>
+          <w:rFonts w:eastAsiaTheme="minorEastAsia"/>
+        </w:rPr>
+      </w:pPr>
+      <w:r>
+        <w:rPr>
+          <w:rFonts w:eastAsiaTheme="minorEastAsia"/>
+        </w:rPr>
+        <w:t>To do the reverse of this is very simple, all you do is divide the position by the max number of nodes and take the floor of the value:</w:t>
+      </w:r>
+    </w:p>
+    <w:p>
+      <w:pPr>
+        <w:rPr>
+          <w:rFonts w:eastAsiaTheme="minorEastAsia"/>
+        </w:rPr>
+      </w:pPr>
+      <m:oMathPara>
+        <m:oMath>
+          <m:f>
+            <m:fPr>
+              <m:ctrlPr>
+                <w:rPr>
+                  <w:rFonts w:ascii="Cambria Math" w:eastAsiaTheme="minorEastAsia" w:hAnsi="Cambria Math"/>
+                  <w:i/>
+                </w:rPr>
+              </m:ctrlPr>
+            </m:fPr>
+            <m:num>
+              <m:r>
+                <w:rPr>
+                  <w:rFonts w:ascii="Cambria Math" w:eastAsiaTheme="minorEastAsia" w:hAnsi="Cambria Math"/>
+                </w:rPr>
+                <m:t>C</m:t>
+              </m:r>
+            </m:num>
+            <m:den>
+              <m:r>
+                <w:rPr>
+                  <w:rFonts w:ascii="Cambria Math" w:eastAsiaTheme="minorEastAsia" w:hAnsi="Cambria Math"/>
+                </w:rPr>
+                <m:t>n</m:t>
+              </m:r>
+            </m:den>
+          </m:f>
+          <m:r>
+            <w:rPr>
+              <w:rFonts w:ascii="Cambria Math" w:eastAsiaTheme="minorEastAsia" w:hAnsi="Cambria Math"/>
+            </w:rPr>
+            <m:t>=p</m:t>
+          </m:r>
+        </m:oMath>
+      </m:oMathPara>
+    </w:p>
+    <w:p>
+      <w:pPr>
+        <w:rPr>
+          <w:rFonts w:eastAsiaTheme="minorEastAsia"/>
+        </w:rPr>
+      </w:pPr>
+      <w:r>
+        <w:rPr>
+          <w:rFonts w:eastAsiaTheme="minorEastAsia"/>
+        </w:rPr>
+        <w:t>So, for the example above, just to prove it works:</w:t>
+      </w:r>
+    </w:p>
+    <w:p>
+      <w:pPr>
+        <w:rPr>
+          <w:rFonts w:eastAsiaTheme="minorEastAsia"/>
+        </w:rPr>
+      </w:pPr>
+      <m:oMathPara>
+        <m:oMath>
+          <m:f>
+            <m:fPr>
+              <m:ctrlPr>
+                <w:rPr>
+                  <w:rFonts w:ascii="Cambria Math" w:eastAsiaTheme="minorEastAsia" w:hAnsi="Cambria Math"/>
+                  <w:i/>
+                </w:rPr>
+              </m:ctrlPr>
+            </m:fPr>
+            <m:num>
+              <m:r>
+                <w:rPr>
+                  <w:rFonts w:ascii="Cambria Math" w:eastAsiaTheme="minorEastAsia" w:hAnsi="Cambria Math"/>
+                </w:rPr>
+                <m:t>3</m:t>
+              </m:r>
+            </m:num>
+            <m:den>
+              <m:r>
+                <w:rPr>
+                  <w:rFonts w:ascii="Cambria Math" w:eastAsiaTheme="minorEastAsia" w:hAnsi="Cambria Math"/>
+                </w:rPr>
+                <m:t>3</m:t>
+              </m:r>
+            </m:den>
+          </m:f>
+          <m:r>
+            <w:rPr>
+              <w:rFonts w:ascii="Cambria Math" w:eastAsiaTheme="minorEastAsia" w:hAnsi="Cambria Math"/>
+            </w:rPr>
+            <m:t>=1</m:t>
+          </m:r>
+        </m:oMath>
+      </m:oMathPara>
+    </w:p>
+    <w:p>
+      <w:pPr>
+        <w:rPr>
+          <w:rFonts w:eastAsiaTheme="minorEastAsia"/>
+        </w:rPr>
+      </w:pPr>
+      <m:oMathPara>
+        <m:oMath>
+          <m:d>
+            <m:dPr>
+              <m:begChr m:val="⌊"/>
+              <m:endChr m:val="⌋"/>
+              <m:ctrlPr>
+                <w:rPr>
+                  <w:rFonts w:ascii="Cambria Math" w:eastAsiaTheme="minorEastAsia" w:hAnsi="Cambria Math"/>
+                  <w:i/>
+                </w:rPr>
+              </m:ctrlPr>
+            </m:dPr>
+            <m:e>
+              <m:f>
+                <m:fPr>
+                  <m:ctrlPr>
+                    <w:rPr>
+                      <w:rFonts w:ascii="Cambria Math" w:eastAsiaTheme="minorEastAsia" w:hAnsi="Cambria Math"/>
+                      <w:i/>
+                    </w:rPr>
+                  </m:ctrlPr>
+                </m:fPr>
+                <m:num>
+                  <m:r>
+                    <w:rPr>
+                      <w:rFonts w:ascii="Cambria Math" w:eastAsiaTheme="minorEastAsia" w:hAnsi="Cambria Math"/>
+                    </w:rPr>
+                    <m:t>4</m:t>
+                  </m:r>
+                </m:num>
+                <m:den>
+                  <m:r>
+                    <w:rPr>
+                      <w:rFonts w:ascii="Cambria Math" w:eastAsiaTheme="minorEastAsia" w:hAnsi="Cambria Math"/>
+                    </w:rPr>
+                    <m:t>3</m:t>
+                  </m:r>
+                </m:den>
+              </m:f>
+            </m:e>
+          </m:d>
+          <m:r>
+            <w:rPr>
+              <w:rFonts w:ascii="Cambria Math" w:eastAsiaTheme="minorEastAsia" w:hAnsi="Cambria Math"/>
+            </w:rPr>
+            <m:t>=1</m:t>
+          </m:r>
+        </m:oMath>
+      </m:oMathPara>
+    </w:p>
+    <w:p>
+      <w:pPr>
+        <w:rPr>
+          <w:rFonts w:eastAsiaTheme="minorEastAsia"/>
+        </w:rPr>
+      </w:pPr>
+      <w:r>
+        <w:rPr>
+          <w:rFonts w:eastAsiaTheme="minorEastAsia"/>
+        </w:rPr>
+        <w:t>Etc.</w:t>
+      </w:r>
+    </w:p>
+    <w:p>
+      <w:pPr>
+        <w:rPr>
+          <w:rFonts w:eastAsiaTheme="minorEastAsia"/>
+        </w:rPr>
+      </w:pPr>
+    </w:p>
+    <w:p>
+      <w:pPr>
+        <w:rPr>
+          <w:rFonts w:eastAsiaTheme="minorEastAsia"/>
+        </w:rPr>
+      </w:pPr>
+      <w:r>
+        <w:t xml:space="preserve">An important factor to consider when deciding what tree to use is what do you think the tree will look like. This is because if you had a binary tree (so </w:t>
+      </w:r>
+      <m:oMath>
+        <m:r>
+          <w:rPr>
+            <w:rFonts w:ascii="Cambria Math" w:hAnsi="Cambria Math"/>
+          </w:rPr>
+          <m:t>n=2</m:t>
+        </m:r>
+      </m:oMath>
+      <w:r>
+        <w:t xml:space="preserve">) which consisted of 8 nodes that each have 1 parent and 1 child (apart from the leaf and root) you would need an array of length </w:t>
+      </w:r>
+      <m:oMath>
+        <m:sSup>
+          <m:sSupPr>
+            <m:ctrlPr>
+              <w:rPr>
+                <w:rFonts w:ascii="Cambria Math" w:hAnsi="Cambria Math"/>
+                <w:i/>
+              </w:rPr>
+            </m:ctrlPr>
+          </m:sSupPr>
+          <m:e>
+            <m:r>
+              <w:rPr>
+                <w:rFonts w:ascii="Cambria Math" w:hAnsi="Cambria Math"/>
+              </w:rPr>
+              <m:t>2</m:t>
+            </m:r>
+          </m:e>
+          <m:sup>
+            <m:r>
+              <w:rPr>
+                <w:rFonts w:ascii="Cambria Math" w:hAnsi="Cambria Math"/>
+              </w:rPr>
+              <m:t>8</m:t>
+            </m:r>
+          </m:sup>
+        </m:sSup>
+      </m:oMath>
+      <w:r>
+        <w:rPr>
+          <w:rFonts w:eastAsiaTheme="minorEastAsia"/>
+        </w:rPr>
+        <w:t xml:space="preserve"> just to store them. This is because the size of the array needed to represent a tree is equal to </w:t>
+      </w:r>
+      <m:oMath>
+        <m:sSup>
+          <m:sSupPr>
+            <m:ctrlPr>
+              <w:rPr>
+                <w:rFonts w:ascii="Cambria Math" w:eastAsiaTheme="minorEastAsia" w:hAnsi="Cambria Math"/>
+                <w:i/>
+              </w:rPr>
+            </m:ctrlPr>
+          </m:sSupPr>
+          <m:e>
+            <m:r>
+              <w:rPr>
+                <w:rFonts w:ascii="Cambria Math" w:eastAsiaTheme="minorEastAsia" w:hAnsi="Cambria Math"/>
+              </w:rPr>
+              <m:t>n</m:t>
+            </m:r>
+          </m:e>
+          <m:sup>
+            <m:r>
+              <w:rPr>
+                <w:rFonts w:ascii="Cambria Math" w:eastAsiaTheme="minorEastAsia" w:hAnsi="Cambria Math"/>
+              </w:rPr>
+              <m:t>height</m:t>
+            </m:r>
+          </m:sup>
+        </m:sSup>
+      </m:oMath>
+      <w:r>
+        <w:rPr>
+          <w:rFonts w:eastAsiaTheme="minorEastAsia"/>
+        </w:rPr>
+        <w:t xml:space="preserve">. So for sparsely populated trees linear array can be very space </w:t>
+      </w:r>
+      <w:r>
+        <w:rPr>
+          <w:rFonts w:eastAsiaTheme="minorEastAsia"/>
+        </w:rPr>
+        <w:t xml:space="preserve">inefficient. </w:t>
+      </w:r>
+    </w:p>
+    <w:p>
+      <w:pPr>
+        <w:rPr>
+          <w:rFonts w:eastAsiaTheme="minorEastAsia"/>
+        </w:rPr>
+      </w:pPr>
+      <w:r>
+        <w:rPr>
+          <w:rFonts w:eastAsiaTheme="minorEastAsia"/>
+        </w:rPr>
+        <w:t xml:space="preserve">Just to emphasise this, if we look at the worst case space complexity for a tree with a degree of 2 is </w:t>
+      </w:r>
+      <m:oMath>
+        <m:r>
+          <w:rPr>
+            <w:rFonts w:ascii="Cambria Math" w:eastAsiaTheme="minorEastAsia" w:hAnsi="Cambria Math"/>
+          </w:rPr>
+          <m:t>O</m:t>
+        </m:r>
+        <m:d>
+          <m:dPr>
+            <m:ctrlPr>
+              <w:rPr>
+                <w:rFonts w:ascii="Cambria Math" w:eastAsiaTheme="minorEastAsia" w:hAnsi="Cambria Math"/>
+                <w:i/>
+              </w:rPr>
+            </m:ctrlPr>
+          </m:dPr>
+          <m:e>
+            <m:sSup>
+              <m:sSupPr>
+                <m:ctrlPr>
+                  <w:rPr>
+                    <w:rFonts w:ascii="Cambria Math" w:eastAsiaTheme="minorEastAsia" w:hAnsi="Cambria Math"/>
+                    <w:i/>
+                  </w:rPr>
+                </m:ctrlPr>
+              </m:sSupPr>
+              <m:e>
+                <m:r>
+                  <w:rPr>
+                    <w:rFonts w:ascii="Cambria Math" w:eastAsiaTheme="minorEastAsia" w:hAnsi="Cambria Math"/>
+                  </w:rPr>
+                  <m:t>2</m:t>
+                </m:r>
+              </m:e>
+              <m:sup>
+                <m:r>
+                  <w:rPr>
+                    <w:rFonts w:ascii="Cambria Math" w:eastAsiaTheme="minorEastAsia" w:hAnsi="Cambria Math"/>
+                  </w:rPr>
+                  <m:t>n</m:t>
+                </m:r>
+              </m:sup>
+            </m:sSup>
+          </m:e>
+        </m:d>
+      </m:oMath>
+      <w:r>
+        <w:rPr>
+          <w:rFonts w:eastAsiaTheme="minorEastAsia"/>
+        </w:rPr>
+        <w:t xml:space="preserve"> .</w:t>
+      </w:r>
+    </w:p>
+    <w:p>
+      <w:pPr>
+        <w:rPr>
+          <w:rFonts w:eastAsiaTheme="minorEastAsia"/>
+        </w:rPr>
+      </w:pPr>
+    </w:p>
+    <w:p>
+      <w:pPr>
+        <w:rPr>
+          <w:rFonts w:eastAsiaTheme="minorEastAsia"/>
+        </w:rPr>
+      </w:pPr>
+      <w:r>
+        <w:rPr>
+          <w:rFonts w:eastAsiaTheme="minorEastAsia"/>
+        </w:rPr>
+        <w:t>If you couldn’t tell, today we will be using the linear array to represent our heap.</w:t>
+      </w:r>
+    </w:p>
+    <w:p>
+      <w:pPr>
+        <w:pStyle w:val="Heading2"/>
+        <w:rPr>
+          <w:rFonts w:eastAsiaTheme="minorEastAsia"/>
+        </w:rPr>
+      </w:pPr>
+      <w:r>
+        <w:rPr>
+          <w:rFonts w:eastAsiaTheme="minorEastAsia"/>
+        </w:rPr>
+        <w:t>How it works</w:t>
+      </w:r>
+    </w:p>
+    <w:p>
+      <w:pPr>
+        <w:rPr>
+          <w:rFonts w:eastAsiaTheme="minorEastAsia"/>
+        </w:rPr>
+      </w:pPr>
+      <w:r>
+        <w:rPr>
+          <w:rFonts w:eastAsiaTheme="minorEastAsia"/>
+        </w:rPr>
+        <w:t>So finally, how does a heap work. A heap is a way of efficiently storing numbers in an order, I am just going to use smallest to biggest for now. A heap will always keep the smallest number at its root, and for all nodes that are nonterminal, all children will be larger than it. So every parent is smaller than its childre</w:t>
+      </w:r>
+      <w:r>
+        <w:rPr>
+          <w:rFonts w:eastAsiaTheme="minorEastAsia"/>
+        </w:rPr>
+        <w:t>n. This is the core concept of the Heap.</w:t>
+      </w:r>
+    </w:p>
+    <w:p>
+      <w:pPr>
+        <w:pStyle w:val="Heading2"/>
+        <w:rPr>
+          <w:rFonts w:eastAsiaTheme="minorEastAsia"/>
+        </w:rPr>
+      </w:pPr>
+      <w:r>
+        <w:rPr>
+          <w:rFonts w:eastAsiaTheme="minorEastAsia"/>
+        </w:rPr>
+        <w:t>Using the heap</w:t>
+      </w:r>
+    </w:p>
+    <w:p>
+      <w:pPr>
+        <w:pStyle w:val="Heading3"/>
+      </w:pPr>
+      <w:r>
+        <w:t>Pushing a value</w:t>
+      </w:r>
+    </w:p>
+    <w:p>
+      <w:r>
+        <w:t>As we are using a linear array we can just push the value we want to add onto the end of the array, then we can start moving it into it correct position, the algorithm goes as follows:</w:t>
+      </w:r>
+    </w:p>
+    <w:bookmarkStart w:id="0" w:name="_MON_1664881366"/>
+    <w:bookmarkEnd w:id="0"/>
+    <w:p>
+      <w:r>
+        <w:object w:dxaOrig="9026" w:dyaOrig="1590" w14:anchorId="4711BFBD">
+          <v:shapetype id="_x0000_t75" coordsize="21600,21600" o:spt="75" o:preferrelative="t" path="m@4@5l@4@11@9@11@9@5xe" filled="f" stroked="f">
+            <v:stroke joinstyle="miter"/>
+            <v:formulas>
+              <v:f eqn="if lineDrawn pixelLineWidth 0"/>
+              <v:f eqn="sum @0 1 0"/>
+              <v:f eqn="sum 0 0 @1"/>
+              <v:f eqn="prod @2 1 2"/>
+              <v:f eqn="prod @3 21600 pixelWidth"/>
+              <v:f eqn="prod @3 21600 pixelHeight"/>
+              <v:f eqn="sum @0 0 1"/>
+              <v:f eqn="prod @6 1 2"/>
+              <v:f eqn="prod @7 21600 pixelWidth"/>
+              <v:f eqn="sum @8 21600 0"/>
+              <v:f eqn="prod @7 21600 pixelHeight"/>
+              <v:f eqn="sum @10 21600 0"/>
+            </v:formulas>
+            <v:path o:extrusionok="f" gradientshapeok="t" o:connecttype="rect"/>
+            <o:lock v:ext="edit" aspectratio="t"/>
+          </v:shapetype>
+          <v:shape id="_x0000_i1026" type="#_x0000_t75" style="width:451pt;height:79.45pt" o:ole="">
+            <v:imagedata r:id="rId4" o:title=""/>
+          </v:shape>
+          <o:OLEObject Type="Embed" ProgID="Word.OpenDocumentText.12" ShapeID="_x0000_i1026" DrawAspect="Content" ObjectID="_1664882453" r:id="rId5"/>
+        </w:object>
+      </w:r>
+    </w:p>
+    <w:p>
+      <w:r>
+        <w:t xml:space="preserve">This inserting of the value has a complexity of </w:t>
+      </w:r>
+      <m:oMath>
+        <m:r>
+          <w:rPr>
+            <w:rFonts w:ascii="Cambria Math" w:hAnsi="Cambria Math"/>
+          </w:rPr>
+          <m:t>O</m:t>
+        </m:r>
+        <m:d>
+          <m:dPr>
+            <m:ctrlPr>
+              <w:rPr>
+                <w:rFonts w:ascii="Cambria Math" w:hAnsi="Cambria Math"/>
+                <w:i/>
+              </w:rPr>
+            </m:ctrlPr>
+          </m:dPr>
+          <m:e>
+            <m:r>
+              <w:rPr>
+                <w:rFonts w:ascii="Cambria Math" w:hAnsi="Cambria Math"/>
+              </w:rPr>
+              <m:t>nlog</m:t>
+            </m:r>
+            <m:d>
+              <m:dPr>
+                <m:ctrlPr>
+                  <w:rPr>
+                    <w:rFonts w:ascii="Cambria Math" w:hAnsi="Cambria Math"/>
+                    <w:i/>
+                  </w:rPr>
+                </m:ctrlPr>
+              </m:dPr>
+              <m:e>
+                <m:r>
+                  <w:rPr>
+                    <w:rFonts w:ascii="Cambria Math" w:hAnsi="Cambria Math"/>
+                  </w:rPr>
+                  <m:t>n</m:t>
+                </m:r>
+              </m:e>
+            </m:d>
+          </m:e>
+        </m:d>
+      </m:oMath>
+    </w:p>
+    <w:p>
+      <w:r>
+        <w:lastRenderedPageBreak/>
+        <w:t xml:space="preserve">This is a simple </w:t>
+      </w:r>
+      <w:r>
+        <w:t>algorithm,</w:t>
+      </w:r>
+      <w:r>
+        <w:t xml:space="preserve"> so we are going to get you guys to actually implement it now</w:t>
+      </w:r>
+      <w:r>
+        <w:t>.</w:t>
+      </w:r>
+    </w:p>
+    <w:p>
+      <w:pPr>
+        <w:pStyle w:val="Heading3"/>
+      </w:pPr>
+      <w:r>
+        <w:t>Popping from the heap</w:t>
+      </w:r>
+    </w:p>
+    <w:p>
+      <w:r>
+        <w:t>To pop a value</w:t>
+      </w:r>
+      <w:r>
+        <w:t xml:space="preserve"> is a little more complicated:</w:t>
+      </w:r>
+    </w:p>
+    <w:bookmarkStart w:id="1" w:name="_MON_1664882151"/>
+    <w:bookmarkEnd w:id="1"/>
+    <w:p>
+      <w:r>
+        <w:object w:dxaOrig="9026" w:dyaOrig="1875" w14:anchorId="6FB52C4E">
+          <v:shape id="_x0000_i1029" type="#_x0000_t75" style="width:451pt;height:93.75pt" o:ole="">
+            <v:imagedata r:id="rId6" o:title=""/>
+          </v:shape>
+          <o:OLEObject Type="Embed" ProgID="Word.OpenDocumentText.12" ShapeID="_x0000_i1029" DrawAspect="Content" ObjectID="_1664882454" r:id="rId7"/>
+        </w:object>
+      </w:r>
+    </w:p>
+    <w:p>
+      <w:r>
+        <w:t xml:space="preserve">This is very rough pseudocode, so we want to replace the </w:t>
+      </w:r>
+      <w:r>
+        <w:t>root node with the last node and shrink the array by 1, then keep swapping the node until its in a valid state.</w:t>
+      </w:r>
+      <w:bookmarkStart w:id="2" w:name="_GoBack"/>
+      <w:bookmarkEnd w:id="2"/>
     </w:p>
     <w:sectPr>
       <w:pgSz w:w="11906" w:h="16838"/>
@@ -415,6 +1560,71 @@
     <w:name w:val="Normal"/>
     <w:qFormat/>
   </w:style>
+  <w:style w:type="paragraph" w:styleId="Heading1">
+    <w:name w:val="heading 1"/>
+    <w:basedOn w:val="Normal"/>
+    <w:next w:val="Normal"/>
+    <w:link w:val="Heading1Char"/>
+    <w:uiPriority w:val="9"/>
+    <w:qFormat/>
+    <w:rsid w:val="00074754"/>
+    <w:pPr>
+      <w:keepNext/>
+      <w:keepLines/>
+      <w:spacing w:before="240" w:after="0"/>
+      <w:outlineLvl w:val="0"/>
+    </w:pPr>
+    <w:rPr>
+      <w:rFonts w:asciiTheme="majorHAnsi" w:eastAsiaTheme="majorEastAsia" w:hAnsiTheme="majorHAnsi" w:cstheme="majorBidi"/>
+      <w:color w:val="2F5496" w:themeColor="accent1" w:themeShade="BF"/>
+      <w:sz w:val="32"/>
+      <w:szCs w:val="32"/>
+    </w:rPr>
+  </w:style>
+  <w:style w:type="paragraph" w:styleId="Heading2">
+    <w:name w:val="heading 2"/>
+    <w:basedOn w:val="Normal"/>
+    <w:next w:val="Normal"/>
+    <w:link w:val="Heading2Char"/>
+    <w:uiPriority w:val="9"/>
+    <w:unhideWhenUsed/>
+    <w:qFormat/>
+    <w:rsid w:val="00162B33"/>
+    <w:pPr>
+      <w:keepNext/>
+      <w:keepLines/>
+      <w:spacing w:before="40" w:after="0"/>
+      <w:outlineLvl w:val="1"/>
+    </w:pPr>
+    <w:rPr>
+      <w:rFonts w:asciiTheme="majorHAnsi" w:eastAsiaTheme="majorEastAsia" w:hAnsiTheme="majorHAnsi" w:cstheme="majorBidi"/>
+      <w:color w:val="2F5496" w:themeColor="accent1" w:themeShade="BF"/>
+      <w:sz w:val="26"/>
+      <w:szCs w:val="26"/>
+    </w:rPr>
+  </w:style>
+  <w:style w:type="paragraph" w:styleId="Heading3">
+    <w:name w:val="heading 3"/>
+    <w:basedOn w:val="Normal"/>
+    <w:next w:val="Normal"/>
+    <w:link w:val="Heading3Char"/>
+    <w:uiPriority w:val="9"/>
+    <w:unhideWhenUsed/>
+    <w:qFormat/>
+    <w:rsid w:val="00162B33"/>
+    <w:pPr>
+      <w:keepNext/>
+      <w:keepLines/>
+      <w:spacing w:before="40" w:after="0"/>
+      <w:outlineLvl w:val="2"/>
+    </w:pPr>
+    <w:rPr>
+      <w:rFonts w:asciiTheme="majorHAnsi" w:eastAsiaTheme="majorEastAsia" w:hAnsiTheme="majorHAnsi" w:cstheme="majorBidi"/>
+      <w:color w:val="1F3763" w:themeColor="accent1" w:themeShade="7F"/>
+      <w:sz w:val="24"/>
+      <w:szCs w:val="24"/>
+    </w:rPr>
+  </w:style>
   <w:style w:type="character" w:default="1" w:styleId="DefaultParagraphFont">
     <w:name w:val="Default Paragraph Font"/>
     <w:uiPriority w:val="1"/>
@@ -441,6 +1651,89 @@
     <w:uiPriority w:val="99"/>
     <w:semiHidden/>
     <w:unhideWhenUsed/>
+  </w:style>
+  <w:style w:type="character" w:customStyle="1" w:styleId="Heading1Char">
+    <w:name w:val="Heading 1 Char"/>
+    <w:basedOn w:val="DefaultParagraphFont"/>
+    <w:link w:val="Heading1"/>
+    <w:uiPriority w:val="9"/>
+    <w:rsid w:val="00074754"/>
+    <w:rPr>
+      <w:rFonts w:asciiTheme="majorHAnsi" w:eastAsiaTheme="majorEastAsia" w:hAnsiTheme="majorHAnsi" w:cstheme="majorBidi"/>
+      <w:color w:val="2F5496" w:themeColor="accent1" w:themeShade="BF"/>
+      <w:sz w:val="32"/>
+      <w:szCs w:val="32"/>
+    </w:rPr>
+  </w:style>
+  <w:style w:type="paragraph" w:styleId="Title">
+    <w:name w:val="Title"/>
+    <w:basedOn w:val="Normal"/>
+    <w:next w:val="Normal"/>
+    <w:link w:val="TitleChar"/>
+    <w:uiPriority w:val="10"/>
+    <w:qFormat/>
+    <w:rsid w:val="00074754"/>
+    <w:pPr>
+      <w:spacing w:after="0" w:line="240" w:lineRule="auto"/>
+      <w:contextualSpacing/>
+    </w:pPr>
+    <w:rPr>
+      <w:rFonts w:asciiTheme="majorHAnsi" w:eastAsiaTheme="majorEastAsia" w:hAnsiTheme="majorHAnsi" w:cstheme="majorBidi"/>
+      <w:spacing w:val="-10"/>
+      <w:kern w:val="28"/>
+      <w:sz w:val="56"/>
+      <w:szCs w:val="56"/>
+    </w:rPr>
+  </w:style>
+  <w:style w:type="character" w:customStyle="1" w:styleId="TitleChar">
+    <w:name w:val="Title Char"/>
+    <w:basedOn w:val="DefaultParagraphFont"/>
+    <w:link w:val="Title"/>
+    <w:uiPriority w:val="10"/>
+    <w:rsid w:val="00074754"/>
+    <w:rPr>
+      <w:rFonts w:asciiTheme="majorHAnsi" w:eastAsiaTheme="majorEastAsia" w:hAnsiTheme="majorHAnsi" w:cstheme="majorBidi"/>
+      <w:spacing w:val="-10"/>
+      <w:kern w:val="28"/>
+      <w:sz w:val="56"/>
+      <w:szCs w:val="56"/>
+    </w:rPr>
+  </w:style>
+  <w:style w:type="character" w:customStyle="1" w:styleId="Heading2Char">
+    <w:name w:val="Heading 2 Char"/>
+    <w:basedOn w:val="DefaultParagraphFont"/>
+    <w:link w:val="Heading2"/>
+    <w:uiPriority w:val="9"/>
+    <w:rsid w:val="00162B33"/>
+    <w:rPr>
+      <w:rFonts w:asciiTheme="majorHAnsi" w:eastAsiaTheme="majorEastAsia" w:hAnsiTheme="majorHAnsi" w:cstheme="majorBidi"/>
+      <w:color w:val="2F5496" w:themeColor="accent1" w:themeShade="BF"/>
+      <w:sz w:val="26"/>
+      <w:szCs w:val="26"/>
+    </w:rPr>
+  </w:style>
+  <w:style w:type="character" w:customStyle="1" w:styleId="Heading3Char">
+    <w:name w:val="Heading 3 Char"/>
+    <w:basedOn w:val="DefaultParagraphFont"/>
+    <w:link w:val="Heading3"/>
+    <w:uiPriority w:val="9"/>
+    <w:rsid w:val="00162B33"/>
+    <w:rPr>
+      <w:rFonts w:asciiTheme="majorHAnsi" w:eastAsiaTheme="majorEastAsia" w:hAnsiTheme="majorHAnsi" w:cstheme="majorBidi"/>
+      <w:color w:val="1F3763" w:themeColor="accent1" w:themeShade="7F"/>
+      <w:sz w:val="24"/>
+      <w:szCs w:val="24"/>
+    </w:rPr>
+  </w:style>
+  <w:style w:type="character" w:styleId="PlaceholderText">
+    <w:name w:val="Placeholder Text"/>
+    <w:basedOn w:val="DefaultParagraphFont"/>
+    <w:uiPriority w:val="99"/>
+    <w:semiHidden/>
+    <w:rsid w:val="003E0D59"/>
+    <w:rPr>
+      <w:color w:val="808080"/>
+    </w:rPr>
   </w:style>
 </w:styles>
 </file>

</xml_diff>

<commit_message>
Small Changes, and challenge solutions
</commit_message>
<xml_diff>
--- a/Labs/Lab2/Heaps and Others.docx
+++ b/Labs/Lab2/Heaps and Others.docx
@@ -7,7 +7,7 @@
         <w:pStyle w:val="Title"/>
       </w:pPr>
       <w:r>
-        <w:t>Heaps and ?????</w:t>
+        <w:t>Heaps</w:t>
       </w:r>
     </w:p>
     <w:p>
@@ -179,19 +179,7 @@
             <w:rPr>
               <w:rFonts w:ascii="Cambria Math" w:hAnsi="Cambria Math"/>
             </w:rPr>
-            <m:t>=</m:t>
-          </m:r>
-          <m:r>
-            <w:rPr>
-              <w:rFonts w:ascii="Cambria Math" w:hAnsi="Cambria Math"/>
-            </w:rPr>
-            <m:t>n</m:t>
-          </m:r>
-          <m:r>
-            <w:rPr>
-              <w:rFonts w:ascii="Cambria Math" w:hAnsi="Cambria Math"/>
-            </w:rPr>
-            <m:t>*p+x</m:t>
+            <m:t>=n*p+x</m:t>
           </m:r>
         </m:oMath>
       </m:oMathPara>
@@ -348,19 +336,7 @@
             <w:rPr>
               <w:rFonts w:ascii="Cambria Math" w:eastAsiaTheme="minorEastAsia" w:hAnsi="Cambria Math"/>
             </w:rPr>
-            <m:t>=</m:t>
-          </m:r>
-          <m:r>
-            <w:rPr>
-              <w:rFonts w:ascii="Cambria Math" w:eastAsiaTheme="minorEastAsia" w:hAnsi="Cambria Math"/>
-            </w:rPr>
-            <m:t>3</m:t>
-          </m:r>
-          <m:r>
-            <w:rPr>
-              <w:rFonts w:ascii="Cambria Math" w:eastAsiaTheme="minorEastAsia" w:hAnsi="Cambria Math"/>
-            </w:rPr>
-            <m:t>*1+x</m:t>
+            <m:t>=3*1+x</m:t>
           </m:r>
         </m:oMath>
       </m:oMathPara>
@@ -403,25 +379,7 @@
             <w:rPr>
               <w:rFonts w:ascii="Cambria Math" w:eastAsiaTheme="minorEastAsia" w:hAnsi="Cambria Math"/>
             </w:rPr>
-            <m:t xml:space="preserve">= </m:t>
-          </m:r>
-          <m:r>
-            <w:rPr>
-              <w:rFonts w:ascii="Cambria Math" w:eastAsiaTheme="minorEastAsia" w:hAnsi="Cambria Math"/>
-            </w:rPr>
-            <m:t>3</m:t>
-          </m:r>
-          <m:r>
-            <w:rPr>
-              <w:rFonts w:ascii="Cambria Math" w:eastAsiaTheme="minorEastAsia" w:hAnsi="Cambria Math"/>
-            </w:rPr>
-            <m:t>*1+0=</m:t>
-          </m:r>
-          <m:r>
-            <w:rPr>
-              <w:rFonts w:ascii="Cambria Math" w:eastAsiaTheme="minorEastAsia" w:hAnsi="Cambria Math"/>
-            </w:rPr>
-            <m:t>3</m:t>
+            <m:t>= 3*1+0=3</m:t>
           </m:r>
         </m:oMath>
       </m:oMathPara>
@@ -464,25 +422,7 @@
             <w:rPr>
               <w:rFonts w:ascii="Cambria Math" w:eastAsiaTheme="minorEastAsia" w:hAnsi="Cambria Math"/>
             </w:rPr>
-            <m:t>=</m:t>
-          </m:r>
-          <m:r>
-            <w:rPr>
-              <w:rFonts w:ascii="Cambria Math" w:eastAsiaTheme="minorEastAsia" w:hAnsi="Cambria Math"/>
-            </w:rPr>
-            <m:t>3</m:t>
-          </m:r>
-          <m:r>
-            <w:rPr>
-              <w:rFonts w:ascii="Cambria Math" w:eastAsiaTheme="minorEastAsia" w:hAnsi="Cambria Math"/>
-            </w:rPr>
-            <m:t>*1+1=</m:t>
-          </m:r>
-          <m:r>
-            <w:rPr>
-              <w:rFonts w:ascii="Cambria Math" w:eastAsiaTheme="minorEastAsia" w:hAnsi="Cambria Math"/>
-            </w:rPr>
-            <m:t>4</m:t>
+            <m:t>=3*1+1=4</m:t>
           </m:r>
         </m:oMath>
       </m:oMathPara>
@@ -525,25 +465,7 @@
             <w:rPr>
               <w:rFonts w:ascii="Cambria Math" w:eastAsiaTheme="minorEastAsia" w:hAnsi="Cambria Math"/>
             </w:rPr>
-            <m:t>=</m:t>
-          </m:r>
-          <m:r>
-            <w:rPr>
-              <w:rFonts w:ascii="Cambria Math" w:eastAsiaTheme="minorEastAsia" w:hAnsi="Cambria Math"/>
-            </w:rPr>
-            <m:t>3</m:t>
-          </m:r>
-          <m:r>
-            <w:rPr>
-              <w:rFonts w:ascii="Cambria Math" w:eastAsiaTheme="minorEastAsia" w:hAnsi="Cambria Math"/>
-            </w:rPr>
-            <m:t>*1+2=</m:t>
-          </m:r>
-          <m:r>
-            <w:rPr>
-              <w:rFonts w:ascii="Cambria Math" w:eastAsiaTheme="minorEastAsia" w:hAnsi="Cambria Math"/>
-            </w:rPr>
-            <m:t>5</m:t>
+            <m:t>=3*1+2=5</m:t>
           </m:r>
         </m:oMath>
       </m:oMathPara>
@@ -1042,10 +964,10 @@
             <v:path o:extrusionok="f" gradientshapeok="t" o:connecttype="rect"/>
             <o:lock v:ext="edit" aspectratio="t"/>
           </v:shapetype>
-          <v:shape id="_x0000_i1026" type="#_x0000_t75" style="width:451pt;height:79.45pt" o:ole="">
+          <v:shape id="_x0000_i1025" type="#_x0000_t75" style="width:451pt;height:79.45pt" o:ole="">
             <v:imagedata r:id="rId4" o:title=""/>
           </v:shape>
-          <o:OLEObject Type="Embed" ProgID="Word.OpenDocumentText.12" ShapeID="_x0000_i1026" DrawAspect="Content" ObjectID="_1664882453" r:id="rId5"/>
+          <o:OLEObject Type="Embed" ProgID="Word.OpenDocumentText.12" ShapeID="_x0000_i1025" DrawAspect="Content" ObjectID="_1665140751" r:id="rId5"/>
         </w:object>
       </w:r>
     </w:p>
@@ -1134,10 +1056,10 @@
     <w:p>
       <w:r>
         <w:object w:dxaOrig="9026" w:dyaOrig="1875" w14:anchorId="6FB52C4E">
-          <v:shape id="_x0000_i1029" type="#_x0000_t75" style="width:451pt;height:93.75pt" o:ole="">
+          <v:shape id="_x0000_i1026" type="#_x0000_t75" style="width:451pt;height:93.75pt" o:ole="">
             <v:imagedata r:id="rId6" o:title=""/>
           </v:shape>
-          <o:OLEObject Type="Embed" ProgID="Word.OpenDocumentText.12" ShapeID="_x0000_i1029" DrawAspect="Content" ObjectID="_1664882454" r:id="rId7"/>
+          <o:OLEObject Type="Embed" ProgID="Word.OpenDocumentText.12" ShapeID="_x0000_i1026" DrawAspect="Content" ObjectID="_1665140752" r:id="rId7"/>
         </w:object>
       </w:r>
     </w:p>
@@ -1146,11 +1068,48 @@
         <w:t xml:space="preserve">This is very rough pseudocode, so we want to replace the </w:t>
       </w:r>
       <w:r>
-        <w:t>root node with the last node and shrink the array by 1, then keep swapping the node until its in a valid state.</w:t>
+        <w:t xml:space="preserve">root node with the last node and shrink the array by 1, then keep swapping the node until </w:t>
+      </w:r>
+      <w:proofErr w:type="spellStart"/>
+      <w:r>
+        <w:t>its</w:t>
+      </w:r>
+      <w:proofErr w:type="spellEnd"/>
+      <w:r>
+        <w:t xml:space="preserve"> in a valid state.</w:t>
+      </w:r>
+    </w:p>
+    <w:p/>
+    <w:p>
+      <w:pPr>
+        <w:pStyle w:val="Heading2"/>
+      </w:pPr>
+    </w:p>
+    <w:p/>
+    <w:p>
+      <w:pPr>
+        <w:pStyle w:val="Heading2"/>
+      </w:pPr>
+      <w:r>
+        <w:t xml:space="preserve">Last </w:t>
+      </w:r>
+      <w:proofErr w:type="spellStart"/>
+      <w:r>
+        <w:t>weeks</w:t>
+      </w:r>
+      <w:proofErr w:type="spellEnd"/>
+      <w:r>
+        <w:t xml:space="preserve"> problem</w:t>
+      </w:r>
+    </w:p>
+    <w:p>
+      <w:r>
+        <w:t>Now we are going to go back to last weeks problem and using this new data structure maybe we can solve this now.</w:t>
       </w:r>
       <w:bookmarkStart w:id="2" w:name="_GoBack"/>
       <w:bookmarkEnd w:id="2"/>
     </w:p>
+    <w:p/>
     <w:sectPr>
       <w:pgSz w:w="11906" w:h="16838"/>
       <w:pgMar w:top="1440" w:right="1440" w:bottom="1440" w:left="1440" w:header="708" w:footer="708" w:gutter="0"/>

</xml_diff>

<commit_message>
Added second problem with solution and commenting
</commit_message>
<xml_diff>
--- a/Labs/Lab2/Heaps and Others.docx
+++ b/Labs/Lab2/Heaps and Others.docx
@@ -28,7 +28,15 @@
     </w:p>
     <w:p>
       <w:r>
-        <w:t>Heaps are a data structure that uses binary trees to implement a priority queue. So before we start on Heaps lets learn a bit about trees.</w:t>
+        <w:t xml:space="preserve">Heaps are a data structure that uses binary trees to implement a priority queue. </w:t>
+      </w:r>
+      <w:proofErr w:type="gramStart"/>
+      <w:r>
+        <w:t>So</w:t>
+      </w:r>
+      <w:proofErr w:type="gramEnd"/>
+      <w:r>
+        <w:t xml:space="preserve"> before we start on Heaps lets learn a bit about trees.</w:t>
       </w:r>
     </w:p>
     <w:p>
@@ -40,8 +48,13 @@
       </w:r>
     </w:p>
     <w:p>
-      <w:r>
-        <w:t xml:space="preserve">So a tree, as you hopefully know already, are a collection of connected nodes with a designated root. </w:t>
+      <w:proofErr w:type="gramStart"/>
+      <w:r>
+        <w:t>So</w:t>
+      </w:r>
+      <w:proofErr w:type="gramEnd"/>
+      <w:r>
+        <w:t xml:space="preserve"> a tree, as you hopefully know already, are a collection of connected nodes with a designated root. </w:t>
       </w:r>
     </w:p>
     <w:p>
@@ -83,7 +96,21 @@
     </w:p>
     <w:p>
       <w:r>
-        <w:t>Level – The level of the a node is the number of generation you have to go up to get to the root</w:t>
+        <w:t>Level – The level of a node is the number of generation</w:t>
+      </w:r>
+      <w:r>
+        <w:t>s</w:t>
+      </w:r>
+      <w:r>
+        <w:t xml:space="preserve"> you </w:t>
+      </w:r>
+      <w:proofErr w:type="gramStart"/>
+      <w:r>
+        <w:t>have to</w:t>
+      </w:r>
+      <w:proofErr w:type="gramEnd"/>
+      <w:r>
+        <w:t xml:space="preserve"> go up to get to the root</w:t>
       </w:r>
     </w:p>
     <w:p>
@@ -295,7 +322,21 @@
         <w:rPr>
           <w:rFonts w:eastAsiaTheme="minorEastAsia"/>
         </w:rPr>
-        <w:t>This means if we have a 3 children to a node, and we want to find the location of the children to the root node, all we do is:</w:t>
+        <w:t xml:space="preserve">This means if we have </w:t>
+      </w:r>
+      <w:proofErr w:type="gramStart"/>
+      <w:r>
+        <w:rPr>
+          <w:rFonts w:eastAsiaTheme="minorEastAsia"/>
+        </w:rPr>
+        <w:t>a 3 children</w:t>
+      </w:r>
+      <w:proofErr w:type="gramEnd"/>
+      <w:r>
+        <w:rPr>
+          <w:rFonts w:eastAsiaTheme="minorEastAsia"/>
+        </w:rPr>
+        <w:t xml:space="preserve"> to a node, and we want to find the location of the children to the root node, all we do is:</w:t>
       </w:r>
     </w:p>
     <w:p>
@@ -786,7 +827,21 @@
         <w:rPr>
           <w:rFonts w:eastAsiaTheme="minorEastAsia"/>
         </w:rPr>
-        <w:t xml:space="preserve">. So for sparsely populated trees linear array can be very space </w:t>
+        <w:t xml:space="preserve">. </w:t>
+      </w:r>
+      <w:proofErr w:type="gramStart"/>
+      <w:r>
+        <w:rPr>
+          <w:rFonts w:eastAsiaTheme="minorEastAsia"/>
+        </w:rPr>
+        <w:t>So</w:t>
+      </w:r>
+      <w:proofErr w:type="gramEnd"/>
+      <w:r>
+        <w:rPr>
+          <w:rFonts w:eastAsiaTheme="minorEastAsia"/>
+        </w:rPr>
+        <w:t xml:space="preserve"> for sparsely populated trees linear array can be very space </w:t>
       </w:r>
       <w:r>
         <w:rPr>
@@ -805,7 +860,21 @@
         <w:rPr>
           <w:rFonts w:eastAsiaTheme="minorEastAsia"/>
         </w:rPr>
-        <w:t xml:space="preserve">Just to emphasise this, if we look at the worst case space complexity for a tree with a degree of 2 is </w:t>
+        <w:t xml:space="preserve">Just to emphasise this, if we look at the </w:t>
+      </w:r>
+      <w:proofErr w:type="gramStart"/>
+      <w:r>
+        <w:rPr>
+          <w:rFonts w:eastAsiaTheme="minorEastAsia"/>
+        </w:rPr>
+        <w:t>worst case</w:t>
+      </w:r>
+      <w:proofErr w:type="gramEnd"/>
+      <w:r>
+        <w:rPr>
+          <w:rFonts w:eastAsiaTheme="minorEastAsia"/>
+        </w:rPr>
+        <w:t xml:space="preserve"> space complexity for a tree with a degree of 2 is </w:t>
       </w:r>
       <m:oMath>
         <m:r>
@@ -882,6 +951,15 @@
     </w:p>
     <w:p>
       <w:pPr>
+        <w:rPr>
+          <w:rFonts w:eastAsiaTheme="minorEastAsia"/>
+        </w:rPr>
+      </w:pPr>
+      <w:bookmarkStart w:id="0" w:name="_GoBack"/>
+      <w:bookmarkEnd w:id="0"/>
+    </w:p>
+    <w:p>
+      <w:pPr>
         <w:pStyle w:val="Heading2"/>
         <w:rPr>
           <w:rFonts w:eastAsiaTheme="minorEastAsia"/>
@@ -904,7 +982,21 @@
         <w:rPr>
           <w:rFonts w:eastAsiaTheme="minorEastAsia"/>
         </w:rPr>
-        <w:t>So finally, how does a heap work. A heap is a way of efficiently storing numbers in an order, I am just going to use smallest to biggest for now. A heap will always keep the smallest number at its root, and for all nodes that are nonterminal, all children will be larger than it. So every parent is smaller than its childre</w:t>
+        <w:t xml:space="preserve">So finally, how does a heap work. A heap is a way of efficiently storing numbers in an order, I am just going to use smallest to biggest for now. A heap will always keep the smallest number at its root, and for all nodes that are nonterminal, all children will be larger than it. </w:t>
+      </w:r>
+      <w:proofErr w:type="gramStart"/>
+      <w:r>
+        <w:rPr>
+          <w:rFonts w:eastAsiaTheme="minorEastAsia"/>
+        </w:rPr>
+        <w:t>So</w:t>
+      </w:r>
+      <w:proofErr w:type="gramEnd"/>
+      <w:r>
+        <w:rPr>
+          <w:rFonts w:eastAsiaTheme="minorEastAsia"/>
+        </w:rPr>
+        <w:t xml:space="preserve"> every parent is smaller than its childre</w:t>
       </w:r>
       <w:r>
         <w:rPr>
@@ -937,11 +1029,19 @@
     </w:p>
     <w:p>
       <w:r>
-        <w:t>As we are using a linear array we can just push the value we want to add onto the end of the array, then we can start moving it into it correct position, the algorithm goes as follows:</w:t>
-      </w:r>
-    </w:p>
-    <w:bookmarkStart w:id="0" w:name="_MON_1664881366"/>
-    <w:bookmarkEnd w:id="0"/>
+        <w:t xml:space="preserve">As we are using a linear </w:t>
+      </w:r>
+      <w:proofErr w:type="gramStart"/>
+      <w:r>
+        <w:t>array</w:t>
+      </w:r>
+      <w:proofErr w:type="gramEnd"/>
+      <w:r>
+        <w:t xml:space="preserve"> we can just push the value we want to add onto the end of the array, then we can start moving it into it correct position, the algorithm goes as follows:</w:t>
+      </w:r>
+    </w:p>
+    <w:bookmarkStart w:id="1" w:name="_MON_1664881366"/>
+    <w:bookmarkEnd w:id="1"/>
     <w:p>
       <w:r>
         <w:object w:dxaOrig="9026" w:dyaOrig="1590" w14:anchorId="4711BFBD">
@@ -967,12 +1067,13 @@
           <v:shape id="_x0000_i1025" type="#_x0000_t75" style="width:451pt;height:79.45pt" o:ole="">
             <v:imagedata r:id="rId4" o:title=""/>
           </v:shape>
-          <o:OLEObject Type="Embed" ProgID="Word.OpenDocumentText.12" ShapeID="_x0000_i1025" DrawAspect="Content" ObjectID="_1665140751" r:id="rId5"/>
+          <o:OLEObject Type="Embed" ProgID="Word.OpenDocumentText.12" ShapeID="_x0000_i1025" DrawAspect="Content" ObjectID="_1665324328" r:id="rId5"/>
         </w:object>
       </w:r>
     </w:p>
     <w:p>
       <w:r>
+        <w:lastRenderedPageBreak/>
         <w:t xml:space="preserve">This inserting of the value has a complexity of </w:t>
       </w:r>
       <m:oMath>
@@ -1022,14 +1123,21 @@
     </w:p>
     <w:p>
       <w:r>
-        <w:lastRenderedPageBreak/>
         <w:t xml:space="preserve">This is a simple </w:t>
       </w:r>
       <w:r>
         <w:t>algorithm,</w:t>
       </w:r>
       <w:r>
-        <w:t xml:space="preserve"> so we are going to get you guys to actually implement it now</w:t>
+        <w:t xml:space="preserve"> so we are going to get you guys to </w:t>
+      </w:r>
+      <w:proofErr w:type="gramStart"/>
+      <w:r>
+        <w:t>actually implement</w:t>
+      </w:r>
+      <w:proofErr w:type="gramEnd"/>
+      <w:r>
+        <w:t xml:space="preserve"> it now</w:t>
       </w:r>
       <w:r>
         <w:t>.</w:t>
@@ -1051,15 +1159,15 @@
         <w:t xml:space="preserve"> is a little more complicated:</w:t>
       </w:r>
     </w:p>
-    <w:bookmarkStart w:id="1" w:name="_MON_1664882151"/>
-    <w:bookmarkEnd w:id="1"/>
+    <w:bookmarkStart w:id="2" w:name="_MON_1664882151"/>
+    <w:bookmarkEnd w:id="2"/>
     <w:p>
       <w:r>
         <w:object w:dxaOrig="9026" w:dyaOrig="1875" w14:anchorId="6FB52C4E">
           <v:shape id="_x0000_i1026" type="#_x0000_t75" style="width:451pt;height:93.75pt" o:ole="">
             <v:imagedata r:id="rId6" o:title=""/>
           </v:shape>
-          <o:OLEObject Type="Embed" ProgID="Word.OpenDocumentText.12" ShapeID="_x0000_i1026" DrawAspect="Content" ObjectID="_1665140752" r:id="rId7"/>
+          <o:OLEObject Type="Embed" ProgID="Word.OpenDocumentText.12" ShapeID="_x0000_i1026" DrawAspect="Content" ObjectID="_1665324329" r:id="rId7"/>
         </w:object>
       </w:r>
     </w:p>
@@ -1084,6 +1192,48 @@
       <w:pPr>
         <w:pStyle w:val="Heading2"/>
       </w:pPr>
+      <w:r>
+        <w:t>Trying it out</w:t>
+      </w:r>
+    </w:p>
+    <w:p>
+      <w:r>
+        <w:t>Go to this link:</w:t>
+      </w:r>
+    </w:p>
+    <w:p>
+      <w:hyperlink r:id="rId8" w:history="1">
+        <w:r>
+          <w:rPr>
+            <w:rStyle w:val="Hyperlink"/>
+          </w:rPr>
+          <w:t>https://www.hackerearth.com/practice/data-structures/trees/heapspriority-queues/tutorial/</w:t>
+        </w:r>
+      </w:hyperlink>
+      <w:r>
+        <w:t xml:space="preserve"> </w:t>
+      </w:r>
+    </w:p>
+    <w:p>
+      <w:r>
+        <w:t>This another explanation of heaps, and at the bottom of the page there is a problem for you to solve using heaps.</w:t>
+      </w:r>
+    </w:p>
+    <w:p>
+      <w:r>
+        <w:t xml:space="preserve">This question </w:t>
+      </w:r>
+      <w:proofErr w:type="gramStart"/>
+      <w:r>
+        <w:t>give</w:t>
+      </w:r>
+      <w:proofErr w:type="gramEnd"/>
+      <w:r>
+        <w:t xml:space="preserve"> you a line of numbers</w:t>
+      </w:r>
+      <w:r>
+        <w:t xml:space="preserve"> to add to the queue, then a list of commands. The commands start with a number 1 or 2. If 1 then it wants you to add the number next to it to the heap, if 2 then pop the max number.</w:t>
+      </w:r>
     </w:p>
     <w:p/>
     <w:p>
@@ -1106,8 +1256,19 @@
       <w:r>
         <w:t>Now we are going to go back to last weeks problem and using this new data structure maybe we can solve this now.</w:t>
       </w:r>
-      <w:bookmarkStart w:id="2" w:name="_GoBack"/>
-      <w:bookmarkEnd w:id="2"/>
+    </w:p>
+    <w:p>
+      <w:r>
+        <w:t xml:space="preserve">So here is the solution we wrote last week, which while solved the problem, it did not do it fast enough. So now copy this code but now rewrite the </w:t>
+      </w:r>
+      <w:proofErr w:type="spellStart"/>
+      <w:r>
+        <w:t>BasicQueue</w:t>
+      </w:r>
+      <w:proofErr w:type="spellEnd"/>
+      <w:r>
+        <w:t xml:space="preserve"> class to be a heap and try submitting your answer.</w:t>
+      </w:r>
     </w:p>
     <w:p/>
     <w:sectPr>
@@ -1694,6 +1855,29 @@
       <w:color w:val="808080"/>
     </w:rPr>
   </w:style>
+  <w:style w:type="character" w:styleId="Hyperlink">
+    <w:name w:val="Hyperlink"/>
+    <w:basedOn w:val="DefaultParagraphFont"/>
+    <w:uiPriority w:val="99"/>
+    <w:unhideWhenUsed/>
+    <w:rsid w:val="00D17CD2"/>
+    <w:rPr>
+      <w:color w:val="0563C1" w:themeColor="hyperlink"/>
+      <w:u w:val="single"/>
+    </w:rPr>
+  </w:style>
+  <w:style w:type="character" w:styleId="UnresolvedMention">
+    <w:name w:val="Unresolved Mention"/>
+    <w:basedOn w:val="DefaultParagraphFont"/>
+    <w:uiPriority w:val="99"/>
+    <w:semiHidden/>
+    <w:unhideWhenUsed/>
+    <w:rsid w:val="00D17CD2"/>
+    <w:rPr>
+      <w:color w:val="605E5C"/>
+      <w:shd w:val="clear" w:color="auto" w:fill="E1DFDD"/>
+    </w:rPr>
+  </w:style>
 </w:styles>
 </file>
 

</xml_diff>